<commit_message>
[edit] thêm quy trình xét duyệt vào export file
Đổi từ lấy account name sang lấy tên trong bảng people cho quy trình xét duyệt
</commit_message>
<xml_diff>
--- a/MANAGER/Word_Template/ConferenceSponsor/AppointmentForm.docx
+++ b/MANAGER/Word_Template/ConferenceSponsor/AppointmentForm.docx
@@ -740,6 +740,270 @@
         </w:tc>
       </w:tr>
     </w:tbl>
+    <w:p>
+      <w:pPr>
+        <w:pStyle w:val="BodyText"/>
+        <w:spacing w:before="80" w:line="312" w:lineRule="auto"/>
+        <w:rPr>
+          <w:rFonts w:ascii="Times New Roman" w:hAnsi="Times New Roman"/>
+          <w:szCs w:val="24"/>
+        </w:rPr>
+      </w:pPr>
+      <w:r>
+        <w:rPr>
+          <w:rFonts w:ascii="Times New Roman" w:hAnsi="Times New Roman"/>
+          <w:szCs w:val="24"/>
+        </w:rPr>
+        <w:t>Quy trình phê duyệt:</w:t>
+      </w:r>
+    </w:p>
+    <w:tbl>
+      <w:tblPr>
+        <w:tblW w:w="0" w:type="auto"/>
+        <w:tblBorders>
+          <w:top w:val="single" w:sz="6" w:space="0" w:color="auto"/>
+          <w:left w:val="single" w:sz="6" w:space="0" w:color="auto"/>
+          <w:bottom w:val="single" w:sz="6" w:space="0" w:color="auto"/>
+          <w:right w:val="single" w:sz="6" w:space="0" w:color="auto"/>
+          <w:insideH w:val="dotted" w:sz="4" w:space="0" w:color="auto"/>
+          <w:insideV w:val="single" w:sz="6" w:space="0" w:color="auto"/>
+        </w:tblBorders>
+        <w:tblLayout w:type="fixed"/>
+        <w:tblLook w:val="0000" w:firstRow="0" w:lastRow="0" w:firstColumn="0" w:lastColumn="0" w:noHBand="0" w:noVBand="0"/>
+      </w:tblPr>
+      <w:tblGrid>
+        <w:gridCol w:w="2802"/>
+        <w:gridCol w:w="1792"/>
+        <w:gridCol w:w="2460"/>
+        <w:gridCol w:w="1985"/>
+      </w:tblGrid>
+      <w:tr>
+        <w:tc>
+          <w:tcPr>
+            <w:tcW w:w="2802" w:type="dxa"/>
+            <w:tcBorders>
+              <w:top w:val="single" w:sz="6" w:space="0" w:color="auto"/>
+              <w:left w:val="single" w:sz="6" w:space="0" w:color="auto"/>
+              <w:bottom w:val="nil"/>
+            </w:tcBorders>
+            <w:vAlign w:val="center"/>
+          </w:tcPr>
+          <w:p>
+            <w:pPr>
+              <w:spacing w:before="80" w:line="312" w:lineRule="auto"/>
+              <w:jc w:val="center"/>
+              <w:rPr>
+                <w:b/>
+                <w:lang w:val="en-US"/>
+              </w:rPr>
+            </w:pPr>
+            <w:r>
+              <w:rPr>
+                <w:b/>
+                <w:lang w:val="en-US"/>
+              </w:rPr>
+              <w:t>Thời gian</w:t>
+            </w:r>
+          </w:p>
+        </w:tc>
+        <w:tc>
+          <w:tcPr>
+            <w:tcW w:w="1792" w:type="dxa"/>
+            <w:tcBorders>
+              <w:top w:val="single" w:sz="6" w:space="0" w:color="auto"/>
+              <w:bottom w:val="nil"/>
+            </w:tcBorders>
+            <w:vAlign w:val="center"/>
+          </w:tcPr>
+          <w:p>
+            <w:pPr>
+              <w:pStyle w:val="Heading1"/>
+              <w:spacing w:before="80" w:after="0" w:line="312" w:lineRule="auto"/>
+              <w:rPr>
+                <w:rFonts w:ascii="Times New Roman" w:hAnsi="Times New Roman"/>
+                <w:szCs w:val="24"/>
+              </w:rPr>
+            </w:pPr>
+            <w:r>
+              <w:rPr>
+                <w:rFonts w:ascii="Times New Roman" w:hAnsi="Times New Roman"/>
+                <w:szCs w:val="24"/>
+              </w:rPr>
+              <w:t>Quyền</w:t>
+            </w:r>
+          </w:p>
+        </w:tc>
+        <w:tc>
+          <w:tcPr>
+            <w:tcW w:w="2460" w:type="dxa"/>
+            <w:tcBorders>
+              <w:top w:val="single" w:sz="6" w:space="0" w:color="auto"/>
+              <w:bottom w:val="nil"/>
+            </w:tcBorders>
+            <w:vAlign w:val="center"/>
+          </w:tcPr>
+          <w:p>
+            <w:pPr>
+              <w:pStyle w:val="Heading1"/>
+              <w:spacing w:before="80" w:after="0" w:line="312" w:lineRule="auto"/>
+              <w:rPr>
+                <w:rFonts w:ascii="Times New Roman" w:hAnsi="Times New Roman"/>
+                <w:szCs w:val="24"/>
+              </w:rPr>
+            </w:pPr>
+            <w:r>
+              <w:rPr>
+                <w:rFonts w:ascii="Times New Roman" w:hAnsi="Times New Roman"/>
+                <w:szCs w:val="24"/>
+              </w:rPr>
+              <w:t>Người duyệt</w:t>
+            </w:r>
+          </w:p>
+        </w:tc>
+        <w:tc>
+          <w:tcPr>
+            <w:tcW w:w="1985" w:type="dxa"/>
+            <w:tcBorders>
+              <w:top w:val="single" w:sz="6" w:space="0" w:color="auto"/>
+              <w:bottom w:val="nil"/>
+              <w:right w:val="single" w:sz="6" w:space="0" w:color="auto"/>
+            </w:tcBorders>
+            <w:vAlign w:val="center"/>
+          </w:tcPr>
+          <w:p>
+            <w:pPr>
+              <w:spacing w:before="80" w:line="312" w:lineRule="auto"/>
+              <w:jc w:val="center"/>
+              <w:rPr>
+                <w:b/>
+                <w:lang w:val="en-US"/>
+              </w:rPr>
+            </w:pPr>
+            <w:r>
+              <w:rPr>
+                <w:b/>
+                <w:lang w:val="en-US"/>
+              </w:rPr>
+              <w:t>Bình luận</w:t>
+            </w:r>
+          </w:p>
+        </w:tc>
+      </w:tr>
+      <w:tr>
+        <w:tc>
+          <w:tcPr>
+            <w:tcW w:w="2802" w:type="dxa"/>
+            <w:tcBorders>
+              <w:top w:val="single" w:sz="6" w:space="0" w:color="auto"/>
+              <w:bottom w:val="single" w:sz="6" w:space="0" w:color="auto"/>
+            </w:tcBorders>
+          </w:tcPr>
+          <w:p>
+            <w:pPr>
+              <w:spacing w:before="80" w:line="312" w:lineRule="auto"/>
+              <w:rPr>
+                <w:lang w:val="en-US"/>
+              </w:rPr>
+            </w:pPr>
+            <w:r>
+              <w:rPr>
+                <w:lang w:val="en-US"/>
+              </w:rPr>
+              <w:t>@Time</w:t>
+            </w:r>
+          </w:p>
+        </w:tc>
+        <w:tc>
+          <w:tcPr>
+            <w:tcW w:w="1792" w:type="dxa"/>
+            <w:tcBorders>
+              <w:top w:val="single" w:sz="6" w:space="0" w:color="auto"/>
+              <w:bottom w:val="single" w:sz="6" w:space="0" w:color="auto"/>
+            </w:tcBorders>
+          </w:tcPr>
+          <w:p>
+            <w:pPr>
+              <w:spacing w:before="80" w:line="312" w:lineRule="auto"/>
+              <w:jc w:val="center"/>
+              <w:rPr>
+                <w:lang w:val="en-US"/>
+              </w:rPr>
+            </w:pPr>
+            <w:r>
+              <w:rPr>
+                <w:lang w:val="en-US"/>
+              </w:rPr>
+              <w:t>@Position</w:t>
+            </w:r>
+          </w:p>
+        </w:tc>
+        <w:tc>
+          <w:tcPr>
+            <w:tcW w:w="2460" w:type="dxa"/>
+            <w:tcBorders>
+              <w:top w:val="single" w:sz="6" w:space="0" w:color="auto"/>
+              <w:bottom w:val="single" w:sz="6" w:space="0" w:color="auto"/>
+            </w:tcBorders>
+          </w:tcPr>
+          <w:p>
+            <w:pPr>
+              <w:pStyle w:val="Header"/>
+              <w:tabs>
+                <w:tab w:val="clear" w:pos="4320"/>
+                <w:tab w:val="clear" w:pos="8640"/>
+              </w:tabs>
+              <w:spacing w:before="80" w:line="312" w:lineRule="auto"/>
+              <w:jc w:val="center"/>
+              <w:rPr>
+                <w:rFonts w:ascii="Times New Roman" w:hAnsi="Times New Roman"/>
+                <w:szCs w:val="24"/>
+              </w:rPr>
+            </w:pPr>
+            <w:r>
+              <w:rPr>
+                <w:rFonts w:ascii="Times New Roman" w:hAnsi="Times New Roman"/>
+                <w:szCs w:val="24"/>
+              </w:rPr>
+              <w:t>@FullName</w:t>
+            </w:r>
+          </w:p>
+        </w:tc>
+        <w:tc>
+          <w:tcPr>
+            <w:tcW w:w="1985" w:type="dxa"/>
+            <w:tcBorders>
+              <w:top w:val="single" w:sz="6" w:space="0" w:color="auto"/>
+              <w:bottom w:val="single" w:sz="6" w:space="0" w:color="auto"/>
+            </w:tcBorders>
+          </w:tcPr>
+          <w:p>
+            <w:pPr>
+              <w:spacing w:before="80" w:line="312" w:lineRule="auto"/>
+              <w:jc w:val="center"/>
+              <w:rPr>
+                <w:lang w:val="en-US"/>
+              </w:rPr>
+            </w:pPr>
+            <w:r>
+              <w:rPr>
+                <w:lang w:val="en-US"/>
+              </w:rPr>
+              <w:t>@Comment</w:t>
+            </w:r>
+          </w:p>
+        </w:tc>
+      </w:tr>
+    </w:tbl>
+    <w:p>
+      <w:pPr>
+        <w:pStyle w:val="BodyText"/>
+        <w:spacing w:before="80" w:line="312" w:lineRule="auto"/>
+        <w:rPr>
+          <w:rFonts w:ascii="Times New Roman" w:hAnsi="Times New Roman"/>
+          <w:szCs w:val="24"/>
+        </w:rPr>
+      </w:pPr>
+    </w:p>
     <w:p>
       <w:pPr>
         <w:pStyle w:val="BodyText"/>
@@ -1820,6 +2084,7 @@
   <w:style w:type="paragraph" w:default="1" w:styleId="Normal">
     <w:name w:val="Normal"/>
     <w:qFormat/>
+    <w:rsid w:val="006C4D7E"/>
     <w:rPr>
       <w:sz w:val="24"/>
       <w:szCs w:val="24"/>
@@ -1830,6 +2095,7 @@
     <w:name w:val="heading 1"/>
     <w:basedOn w:val="Normal"/>
     <w:next w:val="Normal"/>
+    <w:link w:val="Heading1Char"/>
     <w:qFormat/>
     <w:rsid w:val="00241912"/>
     <w:pPr>
@@ -1981,6 +2247,7 @@
   <w:style w:type="paragraph" w:styleId="Header">
     <w:name w:val="header"/>
     <w:basedOn w:val="Normal"/>
+    <w:link w:val="HeaderChar"/>
     <w:rsid w:val="00241912"/>
     <w:pPr>
       <w:tabs>
@@ -2013,6 +2280,7 @@
   <w:style w:type="paragraph" w:styleId="FootnoteText">
     <w:name w:val="footnote text"/>
     <w:basedOn w:val="Normal"/>
+    <w:link w:val="FootnoteTextChar"/>
     <w:semiHidden/>
     <w:rsid w:val="00241912"/>
     <w:rPr>
@@ -2028,6 +2296,37 @@
     <w:rsid w:val="00241912"/>
     <w:rPr>
       <w:vertAlign w:val="superscript"/>
+    </w:rPr>
+  </w:style>
+  <w:style w:type="character" w:customStyle="1" w:styleId="Heading1Char">
+    <w:name w:val="Heading 1 Char"/>
+    <w:link w:val="Heading1"/>
+    <w:rsid w:val="006C4D7E"/>
+    <w:rPr>
+      <w:rFonts w:ascii=".VnTime" w:hAnsi=".VnTime"/>
+      <w:b/>
+      <w:sz w:val="24"/>
+      <w:lang w:val="en-US" w:eastAsia="en-US"/>
+    </w:rPr>
+  </w:style>
+  <w:style w:type="character" w:customStyle="1" w:styleId="HeaderChar">
+    <w:name w:val="Header Char"/>
+    <w:link w:val="Header"/>
+    <w:rsid w:val="006C4D7E"/>
+    <w:rPr>
+      <w:rFonts w:ascii=".VnTime" w:hAnsi=".VnTime"/>
+      <w:sz w:val="24"/>
+      <w:lang w:val="en-US" w:eastAsia="en-US"/>
+    </w:rPr>
+  </w:style>
+  <w:style w:type="character" w:customStyle="1" w:styleId="FootnoteTextChar">
+    <w:name w:val="Footnote Text Char"/>
+    <w:link w:val="FootnoteText"/>
+    <w:semiHidden/>
+    <w:rsid w:val="006C4D7E"/>
+    <w:rPr>
+      <w:rFonts w:ascii=".VnTime" w:hAnsi=".VnTime"/>
+      <w:lang w:val="en-US" w:eastAsia="en-US"/>
     </w:rPr>
   </w:style>
 </w:styles>
@@ -2329,6 +2628,19 @@
 </file>
 
 <file path=customXml/item1.xml><?xml version="1.0" encoding="utf-8"?>
+<?mso-contentType ?>
+<FormTemplates xmlns="http://schemas.microsoft.com/sharepoint/v3/contenttype/forms">
+  <Display>DocumentLibraryForm</Display>
+  <Edit>DocumentLibraryForm</Edit>
+  <New>DocumentLibraryForm</New>
+</FormTemplates>
+</file>
+
+<file path=customXml/item2.xml><?xml version="1.0" encoding="utf-8"?>
+<LongProperties xmlns="http://schemas.microsoft.com/office/2006/metadata/longProperties"/>
+</file>
+
+<file path=customXml/item3.xml><?xml version="1.0" encoding="utf-8"?>
 <ct:contentTypeSchema xmlns:ct="http://schemas.microsoft.com/office/2006/metadata/contentType" xmlns:ma="http://schemas.microsoft.com/office/2006/metadata/properties/metaAttributes" ct:_="" ma:_="" ma:contentTypeName="Document" ma:contentTypeID="0x0101008DBD17B7EF33BD41A8B8D8182EAD5EB0" ma:contentTypeVersion="8" ma:contentTypeDescription="Create a new document." ma:contentTypeScope="" ma:versionID="99b84a170d2e82895242ff9b50b804f2">
   <xsd:schema xmlns:xsd="http://www.w3.org/2001/XMLSchema" xmlns:xs="http://www.w3.org/2001/XMLSchema" xmlns:p="http://schemas.microsoft.com/office/2006/metadata/properties" xmlns:ns2="7b634f30-a339-4479-81bc-1f55a46f8040" xmlns:ns3="b103ddd3-8f6c-4977-bab5-843449dcc706" targetNamespace="http://schemas.microsoft.com/office/2006/metadata/properties" ma:root="true" ma:fieldsID="0c609051841fe6517f091dcc92171236" ns2:_="" ns3:_="">
     <xsd:import namespace="7b634f30-a339-4479-81bc-1f55a46f8040"/>
@@ -2519,19 +2831,6 @@
 </ct:contentTypeSchema>
 </file>
 
-<file path=customXml/item2.xml><?xml version="1.0" encoding="utf-8"?>
-<LongProperties xmlns="http://schemas.microsoft.com/office/2006/metadata/longProperties"/>
-</file>
-
-<file path=customXml/item3.xml><?xml version="1.0" encoding="utf-8"?>
-<?mso-contentType ?>
-<FormTemplates xmlns="http://schemas.microsoft.com/sharepoint/v3/contenttype/forms">
-  <Display>DocumentLibraryForm</Display>
-  <Edit>DocumentLibraryForm</Edit>
-  <New>DocumentLibraryForm</New>
-</FormTemplates>
-</file>
-
 <file path=customXml/item4.xml><?xml version="1.0" encoding="utf-8"?>
 <p:properties xmlns:p="http://schemas.microsoft.com/office/2006/metadata/properties" xmlns:xsi="http://www.w3.org/2001/XMLSchema-instance" xmlns:pc="http://schemas.microsoft.com/office/infopath/2007/PartnerControls">
   <documentManagement/>
@@ -2539,6 +2838,22 @@
 </file>
 
 <file path=customXml/itemProps1.xml><?xml version="1.0" encoding="utf-8"?>
+<ds:datastoreItem xmlns:ds="http://schemas.openxmlformats.org/officeDocument/2006/customXml" ds:itemID="{ED2EA381-AF6A-478C-910F-C3BD59695DA9}">
+  <ds:schemaRefs>
+    <ds:schemaRef ds:uri="http://schemas.microsoft.com/sharepoint/v3/contenttype/forms"/>
+  </ds:schemaRefs>
+</ds:datastoreItem>
+</file>
+
+<file path=customXml/itemProps2.xml><?xml version="1.0" encoding="utf-8"?>
+<ds:datastoreItem xmlns:ds="http://schemas.openxmlformats.org/officeDocument/2006/customXml" ds:itemID="{606CD18F-0223-4B6A-83CA-347A026D0ACE}">
+  <ds:schemaRefs>
+    <ds:schemaRef ds:uri="http://schemas.microsoft.com/office/2006/metadata/longProperties"/>
+  </ds:schemaRefs>
+</ds:datastoreItem>
+</file>
+
+<file path=customXml/itemProps3.xml><?xml version="1.0" encoding="utf-8"?>
 <ds:datastoreItem xmlns:ds="http://schemas.openxmlformats.org/officeDocument/2006/customXml" ds:itemID="{E7426AF6-7123-4A9F-91CF-951EE550DC0C}">
   <ds:schemaRefs>
     <ds:schemaRef ds:uri="http://schemas.microsoft.com/office/2006/metadata/contentType"/>
@@ -2557,22 +2872,6 @@
 </ds:datastoreItem>
 </file>
 
-<file path=customXml/itemProps2.xml><?xml version="1.0" encoding="utf-8"?>
-<ds:datastoreItem xmlns:ds="http://schemas.openxmlformats.org/officeDocument/2006/customXml" ds:itemID="{606CD18F-0223-4B6A-83CA-347A026D0ACE}">
-  <ds:schemaRefs>
-    <ds:schemaRef ds:uri="http://schemas.microsoft.com/office/2006/metadata/longProperties"/>
-  </ds:schemaRefs>
-</ds:datastoreItem>
-</file>
-
-<file path=customXml/itemProps3.xml><?xml version="1.0" encoding="utf-8"?>
-<ds:datastoreItem xmlns:ds="http://schemas.openxmlformats.org/officeDocument/2006/customXml" ds:itemID="{ED2EA381-AF6A-478C-910F-C3BD59695DA9}">
-  <ds:schemaRefs>
-    <ds:schemaRef ds:uri="http://schemas.microsoft.com/sharepoint/v3/contenttype/forms"/>
-  </ds:schemaRefs>
-</ds:datastoreItem>
-</file>
-
 <file path=customXml/itemProps4.xml><?xml version="1.0" encoding="utf-8"?>
 <ds:datastoreItem xmlns:ds="http://schemas.openxmlformats.org/officeDocument/2006/customXml" ds:itemID="{04A3C684-1F37-4AAB-8680-07DCD3DF8612}">
   <ds:schemaRefs>

</xml_diff>

<commit_message>
[edit] thêm quy trình xét duyệt vào export file (#703)
* [edit] thêm quy trình xét duyệt vào export file

Đổi từ lấy account name sang lấy tên trong bảng people cho quy trình xét duyệt
</commit_message>
<xml_diff>
--- a/MANAGER/Word_Template/ConferenceSponsor/AppointmentForm.docx
+++ b/MANAGER/Word_Template/ConferenceSponsor/AppointmentForm.docx
@@ -740,6 +740,270 @@
         </w:tc>
       </w:tr>
     </w:tbl>
+    <w:p>
+      <w:pPr>
+        <w:pStyle w:val="BodyText"/>
+        <w:spacing w:before="80" w:line="312" w:lineRule="auto"/>
+        <w:rPr>
+          <w:rFonts w:ascii="Times New Roman" w:hAnsi="Times New Roman"/>
+          <w:szCs w:val="24"/>
+        </w:rPr>
+      </w:pPr>
+      <w:r>
+        <w:rPr>
+          <w:rFonts w:ascii="Times New Roman" w:hAnsi="Times New Roman"/>
+          <w:szCs w:val="24"/>
+        </w:rPr>
+        <w:t>Quy trình phê duyệt:</w:t>
+      </w:r>
+    </w:p>
+    <w:tbl>
+      <w:tblPr>
+        <w:tblW w:w="0" w:type="auto"/>
+        <w:tblBorders>
+          <w:top w:val="single" w:sz="6" w:space="0" w:color="auto"/>
+          <w:left w:val="single" w:sz="6" w:space="0" w:color="auto"/>
+          <w:bottom w:val="single" w:sz="6" w:space="0" w:color="auto"/>
+          <w:right w:val="single" w:sz="6" w:space="0" w:color="auto"/>
+          <w:insideH w:val="dotted" w:sz="4" w:space="0" w:color="auto"/>
+          <w:insideV w:val="single" w:sz="6" w:space="0" w:color="auto"/>
+        </w:tblBorders>
+        <w:tblLayout w:type="fixed"/>
+        <w:tblLook w:val="0000" w:firstRow="0" w:lastRow="0" w:firstColumn="0" w:lastColumn="0" w:noHBand="0" w:noVBand="0"/>
+      </w:tblPr>
+      <w:tblGrid>
+        <w:gridCol w:w="2802"/>
+        <w:gridCol w:w="1792"/>
+        <w:gridCol w:w="2460"/>
+        <w:gridCol w:w="1985"/>
+      </w:tblGrid>
+      <w:tr>
+        <w:tc>
+          <w:tcPr>
+            <w:tcW w:w="2802" w:type="dxa"/>
+            <w:tcBorders>
+              <w:top w:val="single" w:sz="6" w:space="0" w:color="auto"/>
+              <w:left w:val="single" w:sz="6" w:space="0" w:color="auto"/>
+              <w:bottom w:val="nil"/>
+            </w:tcBorders>
+            <w:vAlign w:val="center"/>
+          </w:tcPr>
+          <w:p>
+            <w:pPr>
+              <w:spacing w:before="80" w:line="312" w:lineRule="auto"/>
+              <w:jc w:val="center"/>
+              <w:rPr>
+                <w:b/>
+                <w:lang w:val="en-US"/>
+              </w:rPr>
+            </w:pPr>
+            <w:r>
+              <w:rPr>
+                <w:b/>
+                <w:lang w:val="en-US"/>
+              </w:rPr>
+              <w:t>Thời gian</w:t>
+            </w:r>
+          </w:p>
+        </w:tc>
+        <w:tc>
+          <w:tcPr>
+            <w:tcW w:w="1792" w:type="dxa"/>
+            <w:tcBorders>
+              <w:top w:val="single" w:sz="6" w:space="0" w:color="auto"/>
+              <w:bottom w:val="nil"/>
+            </w:tcBorders>
+            <w:vAlign w:val="center"/>
+          </w:tcPr>
+          <w:p>
+            <w:pPr>
+              <w:pStyle w:val="Heading1"/>
+              <w:spacing w:before="80" w:after="0" w:line="312" w:lineRule="auto"/>
+              <w:rPr>
+                <w:rFonts w:ascii="Times New Roman" w:hAnsi="Times New Roman"/>
+                <w:szCs w:val="24"/>
+              </w:rPr>
+            </w:pPr>
+            <w:r>
+              <w:rPr>
+                <w:rFonts w:ascii="Times New Roman" w:hAnsi="Times New Roman"/>
+                <w:szCs w:val="24"/>
+              </w:rPr>
+              <w:t>Quyền</w:t>
+            </w:r>
+          </w:p>
+        </w:tc>
+        <w:tc>
+          <w:tcPr>
+            <w:tcW w:w="2460" w:type="dxa"/>
+            <w:tcBorders>
+              <w:top w:val="single" w:sz="6" w:space="0" w:color="auto"/>
+              <w:bottom w:val="nil"/>
+            </w:tcBorders>
+            <w:vAlign w:val="center"/>
+          </w:tcPr>
+          <w:p>
+            <w:pPr>
+              <w:pStyle w:val="Heading1"/>
+              <w:spacing w:before="80" w:after="0" w:line="312" w:lineRule="auto"/>
+              <w:rPr>
+                <w:rFonts w:ascii="Times New Roman" w:hAnsi="Times New Roman"/>
+                <w:szCs w:val="24"/>
+              </w:rPr>
+            </w:pPr>
+            <w:r>
+              <w:rPr>
+                <w:rFonts w:ascii="Times New Roman" w:hAnsi="Times New Roman"/>
+                <w:szCs w:val="24"/>
+              </w:rPr>
+              <w:t>Người duyệt</w:t>
+            </w:r>
+          </w:p>
+        </w:tc>
+        <w:tc>
+          <w:tcPr>
+            <w:tcW w:w="1985" w:type="dxa"/>
+            <w:tcBorders>
+              <w:top w:val="single" w:sz="6" w:space="0" w:color="auto"/>
+              <w:bottom w:val="nil"/>
+              <w:right w:val="single" w:sz="6" w:space="0" w:color="auto"/>
+            </w:tcBorders>
+            <w:vAlign w:val="center"/>
+          </w:tcPr>
+          <w:p>
+            <w:pPr>
+              <w:spacing w:before="80" w:line="312" w:lineRule="auto"/>
+              <w:jc w:val="center"/>
+              <w:rPr>
+                <w:b/>
+                <w:lang w:val="en-US"/>
+              </w:rPr>
+            </w:pPr>
+            <w:r>
+              <w:rPr>
+                <w:b/>
+                <w:lang w:val="en-US"/>
+              </w:rPr>
+              <w:t>Bình luận</w:t>
+            </w:r>
+          </w:p>
+        </w:tc>
+      </w:tr>
+      <w:tr>
+        <w:tc>
+          <w:tcPr>
+            <w:tcW w:w="2802" w:type="dxa"/>
+            <w:tcBorders>
+              <w:top w:val="single" w:sz="6" w:space="0" w:color="auto"/>
+              <w:bottom w:val="single" w:sz="6" w:space="0" w:color="auto"/>
+            </w:tcBorders>
+          </w:tcPr>
+          <w:p>
+            <w:pPr>
+              <w:spacing w:before="80" w:line="312" w:lineRule="auto"/>
+              <w:rPr>
+                <w:lang w:val="en-US"/>
+              </w:rPr>
+            </w:pPr>
+            <w:r>
+              <w:rPr>
+                <w:lang w:val="en-US"/>
+              </w:rPr>
+              <w:t>@Time</w:t>
+            </w:r>
+          </w:p>
+        </w:tc>
+        <w:tc>
+          <w:tcPr>
+            <w:tcW w:w="1792" w:type="dxa"/>
+            <w:tcBorders>
+              <w:top w:val="single" w:sz="6" w:space="0" w:color="auto"/>
+              <w:bottom w:val="single" w:sz="6" w:space="0" w:color="auto"/>
+            </w:tcBorders>
+          </w:tcPr>
+          <w:p>
+            <w:pPr>
+              <w:spacing w:before="80" w:line="312" w:lineRule="auto"/>
+              <w:jc w:val="center"/>
+              <w:rPr>
+                <w:lang w:val="en-US"/>
+              </w:rPr>
+            </w:pPr>
+            <w:r>
+              <w:rPr>
+                <w:lang w:val="en-US"/>
+              </w:rPr>
+              <w:t>@Position</w:t>
+            </w:r>
+          </w:p>
+        </w:tc>
+        <w:tc>
+          <w:tcPr>
+            <w:tcW w:w="2460" w:type="dxa"/>
+            <w:tcBorders>
+              <w:top w:val="single" w:sz="6" w:space="0" w:color="auto"/>
+              <w:bottom w:val="single" w:sz="6" w:space="0" w:color="auto"/>
+            </w:tcBorders>
+          </w:tcPr>
+          <w:p>
+            <w:pPr>
+              <w:pStyle w:val="Header"/>
+              <w:tabs>
+                <w:tab w:val="clear" w:pos="4320"/>
+                <w:tab w:val="clear" w:pos="8640"/>
+              </w:tabs>
+              <w:spacing w:before="80" w:line="312" w:lineRule="auto"/>
+              <w:jc w:val="center"/>
+              <w:rPr>
+                <w:rFonts w:ascii="Times New Roman" w:hAnsi="Times New Roman"/>
+                <w:szCs w:val="24"/>
+              </w:rPr>
+            </w:pPr>
+            <w:r>
+              <w:rPr>
+                <w:rFonts w:ascii="Times New Roman" w:hAnsi="Times New Roman"/>
+                <w:szCs w:val="24"/>
+              </w:rPr>
+              <w:t>@FullName</w:t>
+            </w:r>
+          </w:p>
+        </w:tc>
+        <w:tc>
+          <w:tcPr>
+            <w:tcW w:w="1985" w:type="dxa"/>
+            <w:tcBorders>
+              <w:top w:val="single" w:sz="6" w:space="0" w:color="auto"/>
+              <w:bottom w:val="single" w:sz="6" w:space="0" w:color="auto"/>
+            </w:tcBorders>
+          </w:tcPr>
+          <w:p>
+            <w:pPr>
+              <w:spacing w:before="80" w:line="312" w:lineRule="auto"/>
+              <w:jc w:val="center"/>
+              <w:rPr>
+                <w:lang w:val="en-US"/>
+              </w:rPr>
+            </w:pPr>
+            <w:r>
+              <w:rPr>
+                <w:lang w:val="en-US"/>
+              </w:rPr>
+              <w:t>@Comment</w:t>
+            </w:r>
+          </w:p>
+        </w:tc>
+      </w:tr>
+    </w:tbl>
+    <w:p>
+      <w:pPr>
+        <w:pStyle w:val="BodyText"/>
+        <w:spacing w:before="80" w:line="312" w:lineRule="auto"/>
+        <w:rPr>
+          <w:rFonts w:ascii="Times New Roman" w:hAnsi="Times New Roman"/>
+          <w:szCs w:val="24"/>
+        </w:rPr>
+      </w:pPr>
+    </w:p>
     <w:p>
       <w:pPr>
         <w:pStyle w:val="BodyText"/>
@@ -1820,6 +2084,7 @@
   <w:style w:type="paragraph" w:default="1" w:styleId="Normal">
     <w:name w:val="Normal"/>
     <w:qFormat/>
+    <w:rsid w:val="006C4D7E"/>
     <w:rPr>
       <w:sz w:val="24"/>
       <w:szCs w:val="24"/>
@@ -1830,6 +2095,7 @@
     <w:name w:val="heading 1"/>
     <w:basedOn w:val="Normal"/>
     <w:next w:val="Normal"/>
+    <w:link w:val="Heading1Char"/>
     <w:qFormat/>
     <w:rsid w:val="00241912"/>
     <w:pPr>
@@ -1981,6 +2247,7 @@
   <w:style w:type="paragraph" w:styleId="Header">
     <w:name w:val="header"/>
     <w:basedOn w:val="Normal"/>
+    <w:link w:val="HeaderChar"/>
     <w:rsid w:val="00241912"/>
     <w:pPr>
       <w:tabs>
@@ -2013,6 +2280,7 @@
   <w:style w:type="paragraph" w:styleId="FootnoteText">
     <w:name w:val="footnote text"/>
     <w:basedOn w:val="Normal"/>
+    <w:link w:val="FootnoteTextChar"/>
     <w:semiHidden/>
     <w:rsid w:val="00241912"/>
     <w:rPr>
@@ -2028,6 +2296,37 @@
     <w:rsid w:val="00241912"/>
     <w:rPr>
       <w:vertAlign w:val="superscript"/>
+    </w:rPr>
+  </w:style>
+  <w:style w:type="character" w:customStyle="1" w:styleId="Heading1Char">
+    <w:name w:val="Heading 1 Char"/>
+    <w:link w:val="Heading1"/>
+    <w:rsid w:val="006C4D7E"/>
+    <w:rPr>
+      <w:rFonts w:ascii=".VnTime" w:hAnsi=".VnTime"/>
+      <w:b/>
+      <w:sz w:val="24"/>
+      <w:lang w:val="en-US" w:eastAsia="en-US"/>
+    </w:rPr>
+  </w:style>
+  <w:style w:type="character" w:customStyle="1" w:styleId="HeaderChar">
+    <w:name w:val="Header Char"/>
+    <w:link w:val="Header"/>
+    <w:rsid w:val="006C4D7E"/>
+    <w:rPr>
+      <w:rFonts w:ascii=".VnTime" w:hAnsi=".VnTime"/>
+      <w:sz w:val="24"/>
+      <w:lang w:val="en-US" w:eastAsia="en-US"/>
+    </w:rPr>
+  </w:style>
+  <w:style w:type="character" w:customStyle="1" w:styleId="FootnoteTextChar">
+    <w:name w:val="Footnote Text Char"/>
+    <w:link w:val="FootnoteText"/>
+    <w:semiHidden/>
+    <w:rsid w:val="006C4D7E"/>
+    <w:rPr>
+      <w:rFonts w:ascii=".VnTime" w:hAnsi=".VnTime"/>
+      <w:lang w:val="en-US" w:eastAsia="en-US"/>
     </w:rPr>
   </w:style>
 </w:styles>
@@ -2329,6 +2628,19 @@
 </file>
 
 <file path=customXml/item1.xml><?xml version="1.0" encoding="utf-8"?>
+<?mso-contentType ?>
+<FormTemplates xmlns="http://schemas.microsoft.com/sharepoint/v3/contenttype/forms">
+  <Display>DocumentLibraryForm</Display>
+  <Edit>DocumentLibraryForm</Edit>
+  <New>DocumentLibraryForm</New>
+</FormTemplates>
+</file>
+
+<file path=customXml/item2.xml><?xml version="1.0" encoding="utf-8"?>
+<LongProperties xmlns="http://schemas.microsoft.com/office/2006/metadata/longProperties"/>
+</file>
+
+<file path=customXml/item3.xml><?xml version="1.0" encoding="utf-8"?>
 <ct:contentTypeSchema xmlns:ct="http://schemas.microsoft.com/office/2006/metadata/contentType" xmlns:ma="http://schemas.microsoft.com/office/2006/metadata/properties/metaAttributes" ct:_="" ma:_="" ma:contentTypeName="Document" ma:contentTypeID="0x0101008DBD17B7EF33BD41A8B8D8182EAD5EB0" ma:contentTypeVersion="8" ma:contentTypeDescription="Create a new document." ma:contentTypeScope="" ma:versionID="99b84a170d2e82895242ff9b50b804f2">
   <xsd:schema xmlns:xsd="http://www.w3.org/2001/XMLSchema" xmlns:xs="http://www.w3.org/2001/XMLSchema" xmlns:p="http://schemas.microsoft.com/office/2006/metadata/properties" xmlns:ns2="7b634f30-a339-4479-81bc-1f55a46f8040" xmlns:ns3="b103ddd3-8f6c-4977-bab5-843449dcc706" targetNamespace="http://schemas.microsoft.com/office/2006/metadata/properties" ma:root="true" ma:fieldsID="0c609051841fe6517f091dcc92171236" ns2:_="" ns3:_="">
     <xsd:import namespace="7b634f30-a339-4479-81bc-1f55a46f8040"/>
@@ -2519,19 +2831,6 @@
 </ct:contentTypeSchema>
 </file>
 
-<file path=customXml/item2.xml><?xml version="1.0" encoding="utf-8"?>
-<LongProperties xmlns="http://schemas.microsoft.com/office/2006/metadata/longProperties"/>
-</file>
-
-<file path=customXml/item3.xml><?xml version="1.0" encoding="utf-8"?>
-<?mso-contentType ?>
-<FormTemplates xmlns="http://schemas.microsoft.com/sharepoint/v3/contenttype/forms">
-  <Display>DocumentLibraryForm</Display>
-  <Edit>DocumentLibraryForm</Edit>
-  <New>DocumentLibraryForm</New>
-</FormTemplates>
-</file>
-
 <file path=customXml/item4.xml><?xml version="1.0" encoding="utf-8"?>
 <p:properties xmlns:p="http://schemas.microsoft.com/office/2006/metadata/properties" xmlns:xsi="http://www.w3.org/2001/XMLSchema-instance" xmlns:pc="http://schemas.microsoft.com/office/infopath/2007/PartnerControls">
   <documentManagement/>
@@ -2539,6 +2838,22 @@
 </file>
 
 <file path=customXml/itemProps1.xml><?xml version="1.0" encoding="utf-8"?>
+<ds:datastoreItem xmlns:ds="http://schemas.openxmlformats.org/officeDocument/2006/customXml" ds:itemID="{ED2EA381-AF6A-478C-910F-C3BD59695DA9}">
+  <ds:schemaRefs>
+    <ds:schemaRef ds:uri="http://schemas.microsoft.com/sharepoint/v3/contenttype/forms"/>
+  </ds:schemaRefs>
+</ds:datastoreItem>
+</file>
+
+<file path=customXml/itemProps2.xml><?xml version="1.0" encoding="utf-8"?>
+<ds:datastoreItem xmlns:ds="http://schemas.openxmlformats.org/officeDocument/2006/customXml" ds:itemID="{606CD18F-0223-4B6A-83CA-347A026D0ACE}">
+  <ds:schemaRefs>
+    <ds:schemaRef ds:uri="http://schemas.microsoft.com/office/2006/metadata/longProperties"/>
+  </ds:schemaRefs>
+</ds:datastoreItem>
+</file>
+
+<file path=customXml/itemProps3.xml><?xml version="1.0" encoding="utf-8"?>
 <ds:datastoreItem xmlns:ds="http://schemas.openxmlformats.org/officeDocument/2006/customXml" ds:itemID="{E7426AF6-7123-4A9F-91CF-951EE550DC0C}">
   <ds:schemaRefs>
     <ds:schemaRef ds:uri="http://schemas.microsoft.com/office/2006/metadata/contentType"/>
@@ -2557,22 +2872,6 @@
 </ds:datastoreItem>
 </file>
 
-<file path=customXml/itemProps2.xml><?xml version="1.0" encoding="utf-8"?>
-<ds:datastoreItem xmlns:ds="http://schemas.openxmlformats.org/officeDocument/2006/customXml" ds:itemID="{606CD18F-0223-4B6A-83CA-347A026D0ACE}">
-  <ds:schemaRefs>
-    <ds:schemaRef ds:uri="http://schemas.microsoft.com/office/2006/metadata/longProperties"/>
-  </ds:schemaRefs>
-</ds:datastoreItem>
-</file>
-
-<file path=customXml/itemProps3.xml><?xml version="1.0" encoding="utf-8"?>
-<ds:datastoreItem xmlns:ds="http://schemas.openxmlformats.org/officeDocument/2006/customXml" ds:itemID="{ED2EA381-AF6A-478C-910F-C3BD59695DA9}">
-  <ds:schemaRefs>
-    <ds:schemaRef ds:uri="http://schemas.microsoft.com/sharepoint/v3/contenttype/forms"/>
-  </ds:schemaRefs>
-</ds:datastoreItem>
-</file>
-
 <file path=customXml/itemProps4.xml><?xml version="1.0" encoding="utf-8"?>
 <ds:datastoreItem xmlns:ds="http://schemas.openxmlformats.org/officeDocument/2006/customXml" ds:itemID="{04A3C684-1F37-4AAB-8680-07DCD3DF8612}">
   <ds:schemaRefs>

</xml_diff>

<commit_message>
[add] thêm chức vụ vào tạo và chỉnh sửa tài khoản
</commit_message>
<xml_diff>
--- a/MANAGER/Word_Template/ConferenceSponsor/AppointmentForm.docx
+++ b/MANAGER/Word_Template/ConferenceSponsor/AppointmentForm.docx
@@ -1202,8 +1202,7 @@
       </w:tblPr>
       <w:tblGrid>
         <w:gridCol w:w="2735"/>
-        <w:gridCol w:w="3219"/>
-        <w:gridCol w:w="2977"/>
+        <w:gridCol w:w="6175"/>
       </w:tblGrid>
       <w:tr>
         <w:tc>
@@ -1242,7 +1241,7 @@
         </w:tc>
         <w:tc>
           <w:tcPr>
-            <w:tcW w:w="3219" w:type="dxa"/>
+            <w:tcW w:w="6175" w:type="dxa"/>
           </w:tcPr>
           <w:p>
             <w:pPr>
@@ -1260,9 +1259,8 @@
                 <w:rFonts w:ascii="Times New Roman" w:hAnsi="Times New Roman"/>
                 <w:sz w:val="24"/>
                 <w:szCs w:val="24"/>
-                <w:lang w:val="vi-VN"/>
-              </w:rPr>
-              <w:t>Người xem xét</w:t>
+              </w:rPr>
+              <w:t xml:space="preserve">                                        </w:t>
             </w:r>
             <w:r>
               <w:rPr>
@@ -1271,7 +1269,7 @@
                 <w:szCs w:val="24"/>
                 <w:lang w:val="vi-VN"/>
               </w:rPr>
-              <w:t xml:space="preserve"> thứ nhất</w:t>
+              <w:t>Người xem xét thứ nhất</w:t>
             </w:r>
             <w:r>
               <w:rPr>
@@ -1283,68 +1281,6 @@
                 <w:lang w:val="vi-VN"/>
               </w:rPr>
               <w:footnoteReference w:id="3"/>
-            </w:r>
-          </w:p>
-        </w:tc>
-        <w:tc>
-          <w:tcPr>
-            <w:tcW w:w="2977" w:type="dxa"/>
-          </w:tcPr>
-          <w:p>
-            <w:pPr>
-              <w:spacing w:before="80" w:line="312" w:lineRule="auto"/>
-              <w:jc w:val="center"/>
-              <w:rPr>
-                <w:b/>
-              </w:rPr>
-            </w:pPr>
-            <w:r>
-              <w:rPr>
-                <w:b/>
-              </w:rPr>
-              <w:t>Người đề nghị</w:t>
-            </w:r>
-            <w:r>
-              <w:rPr>
-                <w:rStyle w:val="FootnoteReference"/>
-                <w:b/>
-              </w:rPr>
-              <w:footnoteReference w:id="4"/>
-            </w:r>
-          </w:p>
-          <w:p>
-            <w:pPr>
-              <w:spacing w:before="80" w:line="312" w:lineRule="auto"/>
-              <w:jc w:val="center"/>
-              <w:rPr>
-                <w:b/>
-              </w:rPr>
-            </w:pPr>
-          </w:p>
-          <w:p>
-            <w:pPr>
-              <w:spacing w:before="80" w:line="312" w:lineRule="auto"/>
-              <w:jc w:val="center"/>
-              <w:rPr>
-                <w:b/>
-              </w:rPr>
-            </w:pPr>
-          </w:p>
-          <w:p>
-            <w:pPr>
-              <w:spacing w:before="80" w:line="312" w:lineRule="auto"/>
-              <w:jc w:val="center"/>
-              <w:rPr>
-                <w:b/>
-                <w:lang w:val="en-US"/>
-              </w:rPr>
-            </w:pPr>
-            <w:r>
-              <w:rPr>
-                <w:b/>
-                <w:lang w:val="en-US"/>
-              </w:rPr>
-              <w:t>@Name</w:t>
             </w:r>
           </w:p>
         </w:tc>
@@ -1510,14 +1446,7 @@
           <w:rFonts w:ascii="Times New Roman" w:hAnsi="Times New Roman"/>
           <w:color w:val="FF0000"/>
         </w:rPr>
-        <w:t xml:space="preserve"> </w:t>
-      </w:r>
-      <w:r>
-        <w:rPr>
-          <w:rFonts w:ascii="Times New Roman" w:hAnsi="Times New Roman"/>
-          <w:color w:val="FF0000"/>
-        </w:rPr>
-        <w:t>Hiệu trưởng</w:t>
+        <w:t xml:space="preserve"> Hiệu trưởng</w:t>
       </w:r>
     </w:p>
   </w:footnote>
@@ -1548,107 +1477,6 @@
           <w:color w:val="FF0000"/>
         </w:rPr>
         <w:t>Kế toán trưởng</w:t>
-      </w:r>
-    </w:p>
-  </w:footnote>
-  <w:footnote w:id="4">
-    <w:p>
-      <w:pPr>
-        <w:pStyle w:val="FootnoteText"/>
-        <w:rPr>
-          <w:rFonts w:ascii="Times New Roman" w:hAnsi="Times New Roman"/>
-        </w:rPr>
-      </w:pPr>
-      <w:r>
-        <w:rPr>
-          <w:rStyle w:val="FootnoteReference"/>
-          <w:rFonts w:ascii="Times New Roman" w:hAnsi="Times New Roman"/>
-        </w:rPr>
-        <w:footnoteRef/>
-      </w:r>
-      <w:r>
-        <w:rPr>
-          <w:rFonts w:ascii="Times New Roman" w:hAnsi="Times New Roman"/>
-        </w:rPr>
-        <w:t xml:space="preserve"> Trưởng </w:t>
-      </w:r>
-      <w:r>
-        <w:rPr>
-          <w:rFonts w:ascii="Times New Roman" w:hAnsi="Times New Roman"/>
-        </w:rPr>
-        <w:t>đơ</w:t>
-      </w:r>
-      <w:r>
-        <w:rPr>
-          <w:rFonts w:ascii="Times New Roman" w:hAnsi="Times New Roman"/>
-        </w:rPr>
-        <w:t>n v</w:t>
-      </w:r>
-      <w:r>
-        <w:rPr>
-          <w:rFonts w:ascii="Times New Roman" w:hAnsi="Times New Roman"/>
-        </w:rPr>
-        <w:t>ị</w:t>
-      </w:r>
-      <w:r>
-        <w:rPr>
-          <w:rFonts w:ascii="Times New Roman" w:hAnsi="Times New Roman"/>
-        </w:rPr>
-        <w:t xml:space="preserve"> c</w:t>
-      </w:r>
-      <w:r>
-        <w:rPr>
-          <w:rFonts w:ascii="Times New Roman" w:hAnsi="Times New Roman"/>
-        </w:rPr>
-        <w:t>ó</w:t>
-      </w:r>
-      <w:r>
-        <w:rPr>
-          <w:rFonts w:ascii="Times New Roman" w:hAnsi="Times New Roman"/>
-        </w:rPr>
-        <w:t xml:space="preserve"> ng</w:t>
-      </w:r>
-      <w:r>
-        <w:rPr>
-          <w:rFonts w:ascii="Times New Roman" w:hAnsi="Times New Roman"/>
-        </w:rPr>
-        <w:t>ườ</w:t>
-      </w:r>
-      <w:r>
-        <w:rPr>
-          <w:rFonts w:ascii="Times New Roman" w:hAnsi="Times New Roman"/>
-        </w:rPr>
-        <w:t xml:space="preserve">i </w:t>
-      </w:r>
-      <w:r>
-        <w:rPr>
-          <w:rFonts w:ascii="Times New Roman" w:hAnsi="Times New Roman"/>
-        </w:rPr>
-        <w:t>đ</w:t>
-      </w:r>
-      <w:r>
-        <w:rPr>
-          <w:rFonts w:ascii="Times New Roman" w:hAnsi="Times New Roman"/>
-        </w:rPr>
-        <w:t>i c</w:t>
-      </w:r>
-      <w:r>
-        <w:rPr>
-          <w:rFonts w:ascii="Times New Roman" w:hAnsi="Times New Roman"/>
-        </w:rPr>
-        <w:t>ô</w:t>
-      </w:r>
-      <w:r>
-        <w:rPr>
-          <w:rFonts w:ascii="Times New Roman" w:hAnsi="Times New Roman"/>
-        </w:rPr>
-        <w:t>ng t</w:t>
-      </w:r>
-      <w:r>
-        <w:rPr>
-          <w:rFonts w:ascii="Times New Roman" w:hAnsi="Times New Roman"/>
-        </w:rPr>
-        <w:t>ác</w:t>
       </w:r>
     </w:p>
   </w:footnote>
@@ -2642,6 +2470,19 @@
 </file>
 
 <file path=customXml/item1.xml><?xml version="1.0" encoding="utf-8"?>
+<?mso-contentType ?>
+<FormTemplates xmlns="http://schemas.microsoft.com/sharepoint/v3/contenttype/forms">
+  <Display>DocumentLibraryForm</Display>
+  <Edit>DocumentLibraryForm</Edit>
+  <New>DocumentLibraryForm</New>
+</FormTemplates>
+</file>
+
+<file path=customXml/item2.xml><?xml version="1.0" encoding="utf-8"?>
+<LongProperties xmlns="http://schemas.microsoft.com/office/2006/metadata/longProperties"/>
+</file>
+
+<file path=customXml/item3.xml><?xml version="1.0" encoding="utf-8"?>
 <ct:contentTypeSchema xmlns:ct="http://schemas.microsoft.com/office/2006/metadata/contentType" xmlns:ma="http://schemas.microsoft.com/office/2006/metadata/properties/metaAttributes" ct:_="" ma:_="" ma:contentTypeName="Document" ma:contentTypeID="0x0101008DBD17B7EF33BD41A8B8D8182EAD5EB0" ma:contentTypeVersion="8" ma:contentTypeDescription="Create a new document." ma:contentTypeScope="" ma:versionID="99b84a170d2e82895242ff9b50b804f2">
   <xsd:schema xmlns:xsd="http://www.w3.org/2001/XMLSchema" xmlns:xs="http://www.w3.org/2001/XMLSchema" xmlns:p="http://schemas.microsoft.com/office/2006/metadata/properties" xmlns:ns2="7b634f30-a339-4479-81bc-1f55a46f8040" xmlns:ns3="b103ddd3-8f6c-4977-bab5-843449dcc706" targetNamespace="http://schemas.microsoft.com/office/2006/metadata/properties" ma:root="true" ma:fieldsID="0c609051841fe6517f091dcc92171236" ns2:_="" ns3:_="">
     <xsd:import namespace="7b634f30-a339-4479-81bc-1f55a46f8040"/>
@@ -2832,19 +2673,6 @@
 </ct:contentTypeSchema>
 </file>
 
-<file path=customXml/item2.xml><?xml version="1.0" encoding="utf-8"?>
-<LongProperties xmlns="http://schemas.microsoft.com/office/2006/metadata/longProperties"/>
-</file>
-
-<file path=customXml/item3.xml><?xml version="1.0" encoding="utf-8"?>
-<?mso-contentType ?>
-<FormTemplates xmlns="http://schemas.microsoft.com/sharepoint/v3/contenttype/forms">
-  <Display>DocumentLibraryForm</Display>
-  <Edit>DocumentLibraryForm</Edit>
-  <New>DocumentLibraryForm</New>
-</FormTemplates>
-</file>
-
 <file path=customXml/item4.xml><?xml version="1.0" encoding="utf-8"?>
 <p:properties xmlns:p="http://schemas.microsoft.com/office/2006/metadata/properties" xmlns:xsi="http://www.w3.org/2001/XMLSchema-instance" xmlns:pc="http://schemas.microsoft.com/office/infopath/2007/PartnerControls">
   <documentManagement/>
@@ -2852,6 +2680,22 @@
 </file>
 
 <file path=customXml/itemProps1.xml><?xml version="1.0" encoding="utf-8"?>
+<ds:datastoreItem xmlns:ds="http://schemas.openxmlformats.org/officeDocument/2006/customXml" ds:itemID="{ED2EA381-AF6A-478C-910F-C3BD59695DA9}">
+  <ds:schemaRefs>
+    <ds:schemaRef ds:uri="http://schemas.microsoft.com/sharepoint/v3/contenttype/forms"/>
+  </ds:schemaRefs>
+</ds:datastoreItem>
+</file>
+
+<file path=customXml/itemProps2.xml><?xml version="1.0" encoding="utf-8"?>
+<ds:datastoreItem xmlns:ds="http://schemas.openxmlformats.org/officeDocument/2006/customXml" ds:itemID="{606CD18F-0223-4B6A-83CA-347A026D0ACE}">
+  <ds:schemaRefs>
+    <ds:schemaRef ds:uri="http://schemas.microsoft.com/office/2006/metadata/longProperties"/>
+  </ds:schemaRefs>
+</ds:datastoreItem>
+</file>
+
+<file path=customXml/itemProps3.xml><?xml version="1.0" encoding="utf-8"?>
 <ds:datastoreItem xmlns:ds="http://schemas.openxmlformats.org/officeDocument/2006/customXml" ds:itemID="{E7426AF6-7123-4A9F-91CF-951EE550DC0C}">
   <ds:schemaRefs>
     <ds:schemaRef ds:uri="http://schemas.microsoft.com/office/2006/metadata/contentType"/>
@@ -2870,22 +2714,6 @@
 </ds:datastoreItem>
 </file>
 
-<file path=customXml/itemProps2.xml><?xml version="1.0" encoding="utf-8"?>
-<ds:datastoreItem xmlns:ds="http://schemas.openxmlformats.org/officeDocument/2006/customXml" ds:itemID="{606CD18F-0223-4B6A-83CA-347A026D0ACE}">
-  <ds:schemaRefs>
-    <ds:schemaRef ds:uri="http://schemas.microsoft.com/office/2006/metadata/longProperties"/>
-  </ds:schemaRefs>
-</ds:datastoreItem>
-</file>
-
-<file path=customXml/itemProps3.xml><?xml version="1.0" encoding="utf-8"?>
-<ds:datastoreItem xmlns:ds="http://schemas.openxmlformats.org/officeDocument/2006/customXml" ds:itemID="{ED2EA381-AF6A-478C-910F-C3BD59695DA9}">
-  <ds:schemaRefs>
-    <ds:schemaRef ds:uri="http://schemas.microsoft.com/sharepoint/v3/contenttype/forms"/>
-  </ds:schemaRefs>
-</ds:datastoreItem>
-</file>
-
 <file path=customXml/itemProps4.xml><?xml version="1.0" encoding="utf-8"?>
 <ds:datastoreItem xmlns:ds="http://schemas.openxmlformats.org/officeDocument/2006/customXml" ds:itemID="{04A3C684-1F37-4AAB-8680-07DCD3DF8612}">
   <ds:schemaRefs>

</xml_diff>

<commit_message>
[add] thêm chức vụ vào tạo và chỉnh sửa tài khoản (#997)
</commit_message>
<xml_diff>
--- a/MANAGER/Word_Template/ConferenceSponsor/AppointmentForm.docx
+++ b/MANAGER/Word_Template/ConferenceSponsor/AppointmentForm.docx
@@ -1202,8 +1202,7 @@
       </w:tblPr>
       <w:tblGrid>
         <w:gridCol w:w="2735"/>
-        <w:gridCol w:w="3219"/>
-        <w:gridCol w:w="2977"/>
+        <w:gridCol w:w="6175"/>
       </w:tblGrid>
       <w:tr>
         <w:tc>
@@ -1242,7 +1241,7 @@
         </w:tc>
         <w:tc>
           <w:tcPr>
-            <w:tcW w:w="3219" w:type="dxa"/>
+            <w:tcW w:w="6175" w:type="dxa"/>
           </w:tcPr>
           <w:p>
             <w:pPr>
@@ -1260,9 +1259,8 @@
                 <w:rFonts w:ascii="Times New Roman" w:hAnsi="Times New Roman"/>
                 <w:sz w:val="24"/>
                 <w:szCs w:val="24"/>
-                <w:lang w:val="vi-VN"/>
-              </w:rPr>
-              <w:t>Người xem xét</w:t>
+              </w:rPr>
+              <w:t xml:space="preserve">                                        </w:t>
             </w:r>
             <w:r>
               <w:rPr>
@@ -1271,7 +1269,7 @@
                 <w:szCs w:val="24"/>
                 <w:lang w:val="vi-VN"/>
               </w:rPr>
-              <w:t xml:space="preserve"> thứ nhất</w:t>
+              <w:t>Người xem xét thứ nhất</w:t>
             </w:r>
             <w:r>
               <w:rPr>
@@ -1283,68 +1281,6 @@
                 <w:lang w:val="vi-VN"/>
               </w:rPr>
               <w:footnoteReference w:id="3"/>
-            </w:r>
-          </w:p>
-        </w:tc>
-        <w:tc>
-          <w:tcPr>
-            <w:tcW w:w="2977" w:type="dxa"/>
-          </w:tcPr>
-          <w:p>
-            <w:pPr>
-              <w:spacing w:before="80" w:line="312" w:lineRule="auto"/>
-              <w:jc w:val="center"/>
-              <w:rPr>
-                <w:b/>
-              </w:rPr>
-            </w:pPr>
-            <w:r>
-              <w:rPr>
-                <w:b/>
-              </w:rPr>
-              <w:t>Người đề nghị</w:t>
-            </w:r>
-            <w:r>
-              <w:rPr>
-                <w:rStyle w:val="FootnoteReference"/>
-                <w:b/>
-              </w:rPr>
-              <w:footnoteReference w:id="4"/>
-            </w:r>
-          </w:p>
-          <w:p>
-            <w:pPr>
-              <w:spacing w:before="80" w:line="312" w:lineRule="auto"/>
-              <w:jc w:val="center"/>
-              <w:rPr>
-                <w:b/>
-              </w:rPr>
-            </w:pPr>
-          </w:p>
-          <w:p>
-            <w:pPr>
-              <w:spacing w:before="80" w:line="312" w:lineRule="auto"/>
-              <w:jc w:val="center"/>
-              <w:rPr>
-                <w:b/>
-              </w:rPr>
-            </w:pPr>
-          </w:p>
-          <w:p>
-            <w:pPr>
-              <w:spacing w:before="80" w:line="312" w:lineRule="auto"/>
-              <w:jc w:val="center"/>
-              <w:rPr>
-                <w:b/>
-                <w:lang w:val="en-US"/>
-              </w:rPr>
-            </w:pPr>
-            <w:r>
-              <w:rPr>
-                <w:b/>
-                <w:lang w:val="en-US"/>
-              </w:rPr>
-              <w:t>@Name</w:t>
             </w:r>
           </w:p>
         </w:tc>
@@ -1510,14 +1446,7 @@
           <w:rFonts w:ascii="Times New Roman" w:hAnsi="Times New Roman"/>
           <w:color w:val="FF0000"/>
         </w:rPr>
-        <w:t xml:space="preserve"> </w:t>
-      </w:r>
-      <w:r>
-        <w:rPr>
-          <w:rFonts w:ascii="Times New Roman" w:hAnsi="Times New Roman"/>
-          <w:color w:val="FF0000"/>
-        </w:rPr>
-        <w:t>Hiệu trưởng</w:t>
+        <w:t xml:space="preserve"> Hiệu trưởng</w:t>
       </w:r>
     </w:p>
   </w:footnote>
@@ -1548,107 +1477,6 @@
           <w:color w:val="FF0000"/>
         </w:rPr>
         <w:t>Kế toán trưởng</w:t>
-      </w:r>
-    </w:p>
-  </w:footnote>
-  <w:footnote w:id="4">
-    <w:p>
-      <w:pPr>
-        <w:pStyle w:val="FootnoteText"/>
-        <w:rPr>
-          <w:rFonts w:ascii="Times New Roman" w:hAnsi="Times New Roman"/>
-        </w:rPr>
-      </w:pPr>
-      <w:r>
-        <w:rPr>
-          <w:rStyle w:val="FootnoteReference"/>
-          <w:rFonts w:ascii="Times New Roman" w:hAnsi="Times New Roman"/>
-        </w:rPr>
-        <w:footnoteRef/>
-      </w:r>
-      <w:r>
-        <w:rPr>
-          <w:rFonts w:ascii="Times New Roman" w:hAnsi="Times New Roman"/>
-        </w:rPr>
-        <w:t xml:space="preserve"> Trưởng </w:t>
-      </w:r>
-      <w:r>
-        <w:rPr>
-          <w:rFonts w:ascii="Times New Roman" w:hAnsi="Times New Roman"/>
-        </w:rPr>
-        <w:t>đơ</w:t>
-      </w:r>
-      <w:r>
-        <w:rPr>
-          <w:rFonts w:ascii="Times New Roman" w:hAnsi="Times New Roman"/>
-        </w:rPr>
-        <w:t>n v</w:t>
-      </w:r>
-      <w:r>
-        <w:rPr>
-          <w:rFonts w:ascii="Times New Roman" w:hAnsi="Times New Roman"/>
-        </w:rPr>
-        <w:t>ị</w:t>
-      </w:r>
-      <w:r>
-        <w:rPr>
-          <w:rFonts w:ascii="Times New Roman" w:hAnsi="Times New Roman"/>
-        </w:rPr>
-        <w:t xml:space="preserve"> c</w:t>
-      </w:r>
-      <w:r>
-        <w:rPr>
-          <w:rFonts w:ascii="Times New Roman" w:hAnsi="Times New Roman"/>
-        </w:rPr>
-        <w:t>ó</w:t>
-      </w:r>
-      <w:r>
-        <w:rPr>
-          <w:rFonts w:ascii="Times New Roman" w:hAnsi="Times New Roman"/>
-        </w:rPr>
-        <w:t xml:space="preserve"> ng</w:t>
-      </w:r>
-      <w:r>
-        <w:rPr>
-          <w:rFonts w:ascii="Times New Roman" w:hAnsi="Times New Roman"/>
-        </w:rPr>
-        <w:t>ườ</w:t>
-      </w:r>
-      <w:r>
-        <w:rPr>
-          <w:rFonts w:ascii="Times New Roman" w:hAnsi="Times New Roman"/>
-        </w:rPr>
-        <w:t xml:space="preserve">i </w:t>
-      </w:r>
-      <w:r>
-        <w:rPr>
-          <w:rFonts w:ascii="Times New Roman" w:hAnsi="Times New Roman"/>
-        </w:rPr>
-        <w:t>đ</w:t>
-      </w:r>
-      <w:r>
-        <w:rPr>
-          <w:rFonts w:ascii="Times New Roman" w:hAnsi="Times New Roman"/>
-        </w:rPr>
-        <w:t>i c</w:t>
-      </w:r>
-      <w:r>
-        <w:rPr>
-          <w:rFonts w:ascii="Times New Roman" w:hAnsi="Times New Roman"/>
-        </w:rPr>
-        <w:t>ô</w:t>
-      </w:r>
-      <w:r>
-        <w:rPr>
-          <w:rFonts w:ascii="Times New Roman" w:hAnsi="Times New Roman"/>
-        </w:rPr>
-        <w:t>ng t</w:t>
-      </w:r>
-      <w:r>
-        <w:rPr>
-          <w:rFonts w:ascii="Times New Roman" w:hAnsi="Times New Roman"/>
-        </w:rPr>
-        <w:t>ác</w:t>
       </w:r>
     </w:p>
   </w:footnote>
@@ -2642,6 +2470,19 @@
 </file>
 
 <file path=customXml/item1.xml><?xml version="1.0" encoding="utf-8"?>
+<?mso-contentType ?>
+<FormTemplates xmlns="http://schemas.microsoft.com/sharepoint/v3/contenttype/forms">
+  <Display>DocumentLibraryForm</Display>
+  <Edit>DocumentLibraryForm</Edit>
+  <New>DocumentLibraryForm</New>
+</FormTemplates>
+</file>
+
+<file path=customXml/item2.xml><?xml version="1.0" encoding="utf-8"?>
+<LongProperties xmlns="http://schemas.microsoft.com/office/2006/metadata/longProperties"/>
+</file>
+
+<file path=customXml/item3.xml><?xml version="1.0" encoding="utf-8"?>
 <ct:contentTypeSchema xmlns:ct="http://schemas.microsoft.com/office/2006/metadata/contentType" xmlns:ma="http://schemas.microsoft.com/office/2006/metadata/properties/metaAttributes" ct:_="" ma:_="" ma:contentTypeName="Document" ma:contentTypeID="0x0101008DBD17B7EF33BD41A8B8D8182EAD5EB0" ma:contentTypeVersion="8" ma:contentTypeDescription="Create a new document." ma:contentTypeScope="" ma:versionID="99b84a170d2e82895242ff9b50b804f2">
   <xsd:schema xmlns:xsd="http://www.w3.org/2001/XMLSchema" xmlns:xs="http://www.w3.org/2001/XMLSchema" xmlns:p="http://schemas.microsoft.com/office/2006/metadata/properties" xmlns:ns2="7b634f30-a339-4479-81bc-1f55a46f8040" xmlns:ns3="b103ddd3-8f6c-4977-bab5-843449dcc706" targetNamespace="http://schemas.microsoft.com/office/2006/metadata/properties" ma:root="true" ma:fieldsID="0c609051841fe6517f091dcc92171236" ns2:_="" ns3:_="">
     <xsd:import namespace="7b634f30-a339-4479-81bc-1f55a46f8040"/>
@@ -2832,19 +2673,6 @@
 </ct:contentTypeSchema>
 </file>
 
-<file path=customXml/item2.xml><?xml version="1.0" encoding="utf-8"?>
-<LongProperties xmlns="http://schemas.microsoft.com/office/2006/metadata/longProperties"/>
-</file>
-
-<file path=customXml/item3.xml><?xml version="1.0" encoding="utf-8"?>
-<?mso-contentType ?>
-<FormTemplates xmlns="http://schemas.microsoft.com/sharepoint/v3/contenttype/forms">
-  <Display>DocumentLibraryForm</Display>
-  <Edit>DocumentLibraryForm</Edit>
-  <New>DocumentLibraryForm</New>
-</FormTemplates>
-</file>
-
 <file path=customXml/item4.xml><?xml version="1.0" encoding="utf-8"?>
 <p:properties xmlns:p="http://schemas.microsoft.com/office/2006/metadata/properties" xmlns:xsi="http://www.w3.org/2001/XMLSchema-instance" xmlns:pc="http://schemas.microsoft.com/office/infopath/2007/PartnerControls">
   <documentManagement/>
@@ -2852,6 +2680,22 @@
 </file>
 
 <file path=customXml/itemProps1.xml><?xml version="1.0" encoding="utf-8"?>
+<ds:datastoreItem xmlns:ds="http://schemas.openxmlformats.org/officeDocument/2006/customXml" ds:itemID="{ED2EA381-AF6A-478C-910F-C3BD59695DA9}">
+  <ds:schemaRefs>
+    <ds:schemaRef ds:uri="http://schemas.microsoft.com/sharepoint/v3/contenttype/forms"/>
+  </ds:schemaRefs>
+</ds:datastoreItem>
+</file>
+
+<file path=customXml/itemProps2.xml><?xml version="1.0" encoding="utf-8"?>
+<ds:datastoreItem xmlns:ds="http://schemas.openxmlformats.org/officeDocument/2006/customXml" ds:itemID="{606CD18F-0223-4B6A-83CA-347A026D0ACE}">
+  <ds:schemaRefs>
+    <ds:schemaRef ds:uri="http://schemas.microsoft.com/office/2006/metadata/longProperties"/>
+  </ds:schemaRefs>
+</ds:datastoreItem>
+</file>
+
+<file path=customXml/itemProps3.xml><?xml version="1.0" encoding="utf-8"?>
 <ds:datastoreItem xmlns:ds="http://schemas.openxmlformats.org/officeDocument/2006/customXml" ds:itemID="{E7426AF6-7123-4A9F-91CF-951EE550DC0C}">
   <ds:schemaRefs>
     <ds:schemaRef ds:uri="http://schemas.microsoft.com/office/2006/metadata/contentType"/>
@@ -2870,22 +2714,6 @@
 </ds:datastoreItem>
 </file>
 
-<file path=customXml/itemProps2.xml><?xml version="1.0" encoding="utf-8"?>
-<ds:datastoreItem xmlns:ds="http://schemas.openxmlformats.org/officeDocument/2006/customXml" ds:itemID="{606CD18F-0223-4B6A-83CA-347A026D0ACE}">
-  <ds:schemaRefs>
-    <ds:schemaRef ds:uri="http://schemas.microsoft.com/office/2006/metadata/longProperties"/>
-  </ds:schemaRefs>
-</ds:datastoreItem>
-</file>
-
-<file path=customXml/itemProps3.xml><?xml version="1.0" encoding="utf-8"?>
-<ds:datastoreItem xmlns:ds="http://schemas.openxmlformats.org/officeDocument/2006/customXml" ds:itemID="{ED2EA381-AF6A-478C-910F-C3BD59695DA9}">
-  <ds:schemaRefs>
-    <ds:schemaRef ds:uri="http://schemas.microsoft.com/sharepoint/v3/contenttype/forms"/>
-  </ds:schemaRefs>
-</ds:datastoreItem>
-</file>
-
 <file path=customXml/itemProps4.xml><?xml version="1.0" encoding="utf-8"?>
 <ds:datastoreItem xmlns:ds="http://schemas.openxmlformats.org/officeDocument/2006/customXml" ds:itemID="{04A3C684-1F37-4AAB-8680-07DCD3DF8612}">
   <ds:schemaRefs>

</xml_diff>